<commit_message>
AUTO FROM WORK 12.05.2022  9:20:41,41
</commit_message>
<xml_diff>
--- a/2-kurs/2-2/KURS/Любаль/КУРСОВОЙ ПРОЕКТ/Пояснительная записка.docx
+++ b/2-kurs/2-2/KURS/Любаль/КУРСОВОЙ ПРОЕКТ/Пояснительная записка.docx
@@ -46,7 +46,21 @@
         <w:rPr>
           <w:sz w:val="28"/>
         </w:rPr>
-        <w:t>Данный курсовой проект выполняется на тему «</w:t>
+        <w:t>Данный курсовой проект выполняется на тему</w:t>
+      </w:r>
+      <w:r>
+        <w:rPr>
+          <w:sz w:val="28"/>
+        </w:rPr>
+        <w:t>:</w:t>
+      </w:r>
+      <w:bookmarkStart w:id="1" w:name="_GoBack"/>
+      <w:bookmarkEnd w:id="1"/>
+      <w:r>
+        <w:rPr>
+          <w:sz w:val="28"/>
+        </w:rPr>
+        <w:t xml:space="preserve"> </w:t>
       </w:r>
       <w:r>
         <w:rPr>
@@ -283,21 +297,21 @@
         </w:rPr>
         <w:br w:type="page"/>
       </w:r>
-      <w:bookmarkStart w:id="1" w:name="_Toc1401048"/>
-      <w:bookmarkStart w:id="2" w:name="_Toc1401268"/>
-      <w:bookmarkStart w:id="3" w:name="_Toc1401460"/>
-      <w:bookmarkStart w:id="4" w:name="_Toc30404022"/>
-      <w:bookmarkStart w:id="5" w:name="_Toc30404069"/>
-      <w:bookmarkStart w:id="6" w:name="_Toc86485666"/>
-      <w:bookmarkStart w:id="7" w:name="_Toc86486004"/>
-      <w:bookmarkStart w:id="8" w:name="_Toc86568958"/>
-      <w:bookmarkStart w:id="9" w:name="_Toc86569671"/>
-      <w:bookmarkStart w:id="10" w:name="_Toc187485"/>
-      <w:bookmarkStart w:id="11" w:name="_Toc189299"/>
-      <w:bookmarkStart w:id="12" w:name="_Toc99359331"/>
-      <w:bookmarkStart w:id="13" w:name="_Toc99359383"/>
-      <w:bookmarkStart w:id="14" w:name="_Toc99360255"/>
-      <w:bookmarkStart w:id="15" w:name="_Toc103200347"/>
+      <w:bookmarkStart w:id="2" w:name="_Toc1401048"/>
+      <w:bookmarkStart w:id="3" w:name="_Toc1401268"/>
+      <w:bookmarkStart w:id="4" w:name="_Toc1401460"/>
+      <w:bookmarkStart w:id="5" w:name="_Toc30404022"/>
+      <w:bookmarkStart w:id="6" w:name="_Toc30404069"/>
+      <w:bookmarkStart w:id="7" w:name="_Toc86485666"/>
+      <w:bookmarkStart w:id="8" w:name="_Toc86486004"/>
+      <w:bookmarkStart w:id="9" w:name="_Toc86568958"/>
+      <w:bookmarkStart w:id="10" w:name="_Toc86569671"/>
+      <w:bookmarkStart w:id="11" w:name="_Toc187485"/>
+      <w:bookmarkStart w:id="12" w:name="_Toc189299"/>
+      <w:bookmarkStart w:id="13" w:name="_Toc99359331"/>
+      <w:bookmarkStart w:id="14" w:name="_Toc99359383"/>
+      <w:bookmarkStart w:id="15" w:name="_Toc99360255"/>
+      <w:bookmarkStart w:id="16" w:name="_Toc103200347"/>
       <w:r>
         <w:rPr>
           <w:rFonts w:ascii="Times New Roman" w:hAnsi="Times New Roman"/>
@@ -305,7 +319,6 @@
         <w:lastRenderedPageBreak/>
         <w:t xml:space="preserve">1 </w:t>
       </w:r>
-      <w:bookmarkEnd w:id="1"/>
       <w:bookmarkEnd w:id="2"/>
       <w:bookmarkEnd w:id="3"/>
       <w:bookmarkEnd w:id="4"/>
@@ -314,34 +327,35 @@
       <w:bookmarkEnd w:id="7"/>
       <w:bookmarkEnd w:id="8"/>
       <w:bookmarkEnd w:id="9"/>
+      <w:bookmarkEnd w:id="10"/>
       <w:r>
         <w:rPr>
           <w:rFonts w:ascii="Times New Roman" w:hAnsi="Times New Roman"/>
         </w:rPr>
         <w:t>Постановка задачи</w:t>
       </w:r>
-      <w:bookmarkEnd w:id="10"/>
       <w:bookmarkEnd w:id="11"/>
       <w:bookmarkEnd w:id="12"/>
       <w:bookmarkEnd w:id="13"/>
       <w:bookmarkEnd w:id="14"/>
       <w:bookmarkEnd w:id="15"/>
+      <w:bookmarkEnd w:id="16"/>
     </w:p>
     <w:p>
       <w:pPr>
         <w:pStyle w:val="2"/>
       </w:pPr>
-      <w:bookmarkStart w:id="16" w:name="_Toc99359332"/>
-      <w:bookmarkStart w:id="17" w:name="_Toc99359384"/>
-      <w:bookmarkStart w:id="18" w:name="_Toc99360256"/>
-      <w:bookmarkStart w:id="19" w:name="_Toc103200348"/>
+      <w:bookmarkStart w:id="17" w:name="_Toc99359332"/>
+      <w:bookmarkStart w:id="18" w:name="_Toc99359384"/>
+      <w:bookmarkStart w:id="19" w:name="_Toc99360256"/>
+      <w:bookmarkStart w:id="20" w:name="_Toc103200348"/>
       <w:r>
         <w:t>1.1 Описание предметной области</w:t>
       </w:r>
-      <w:bookmarkEnd w:id="16"/>
       <w:bookmarkEnd w:id="17"/>
       <w:bookmarkEnd w:id="18"/>
       <w:bookmarkEnd w:id="19"/>
+      <w:bookmarkEnd w:id="20"/>
     </w:p>
     <w:p>
       <w:pPr>
@@ -419,17 +433,17 @@
       <w:pPr>
         <w:pStyle w:val="2"/>
       </w:pPr>
-      <w:bookmarkStart w:id="20" w:name="_Toc99359333"/>
-      <w:bookmarkStart w:id="21" w:name="_Toc99359385"/>
-      <w:bookmarkStart w:id="22" w:name="_Toc99360257"/>
-      <w:bookmarkStart w:id="23" w:name="_Toc103200349"/>
+      <w:bookmarkStart w:id="21" w:name="_Toc99359333"/>
+      <w:bookmarkStart w:id="22" w:name="_Toc99359385"/>
+      <w:bookmarkStart w:id="23" w:name="_Toc99360257"/>
+      <w:bookmarkStart w:id="24" w:name="_Toc103200349"/>
       <w:r>
         <w:t>1.2 Актуальность решаемой задачи</w:t>
       </w:r>
-      <w:bookmarkEnd w:id="20"/>
       <w:bookmarkEnd w:id="21"/>
       <w:bookmarkEnd w:id="22"/>
       <w:bookmarkEnd w:id="23"/>
+      <w:bookmarkEnd w:id="24"/>
     </w:p>
     <w:p>
       <w:pPr>
@@ -551,10 +565,10 @@
       <w:pPr>
         <w:pStyle w:val="2"/>
       </w:pPr>
-      <w:bookmarkStart w:id="24" w:name="_Toc99359334"/>
-      <w:bookmarkStart w:id="25" w:name="_Toc99359386"/>
-      <w:bookmarkStart w:id="26" w:name="_Toc99360258"/>
-      <w:bookmarkStart w:id="27" w:name="_Toc103200350"/>
+      <w:bookmarkStart w:id="25" w:name="_Toc99359334"/>
+      <w:bookmarkStart w:id="26" w:name="_Toc99359386"/>
+      <w:bookmarkStart w:id="27" w:name="_Toc99360258"/>
+      <w:bookmarkStart w:id="28" w:name="_Toc103200350"/>
       <w:r>
         <w:t>1.3</w:t>
       </w:r>
@@ -564,10 +578,10 @@
       <w:r>
         <w:t>Характеристика решаемой задачи</w:t>
       </w:r>
-      <w:bookmarkEnd w:id="24"/>
       <w:bookmarkEnd w:id="25"/>
       <w:bookmarkEnd w:id="26"/>
       <w:bookmarkEnd w:id="27"/>
+      <w:bookmarkEnd w:id="28"/>
     </w:p>
     <w:p/>
     <w:p>
@@ -1248,22 +1262,22 @@
           <w:i/>
         </w:rPr>
       </w:pPr>
-      <w:bookmarkStart w:id="28" w:name="_Toc86485667"/>
-      <w:bookmarkStart w:id="29" w:name="_Toc86486005"/>
-      <w:bookmarkStart w:id="30" w:name="_Toc86568959"/>
-      <w:bookmarkStart w:id="31" w:name="_Toc86569672"/>
-      <w:bookmarkStart w:id="32" w:name="_Toc187486"/>
-      <w:bookmarkStart w:id="33" w:name="_Toc189300"/>
-      <w:bookmarkStart w:id="34" w:name="_Toc99359335"/>
-      <w:bookmarkStart w:id="35" w:name="_Toc99359387"/>
-      <w:bookmarkStart w:id="36" w:name="_Toc99360259"/>
+      <w:bookmarkStart w:id="29" w:name="_Toc86485667"/>
+      <w:bookmarkStart w:id="30" w:name="_Toc86486005"/>
+      <w:bookmarkStart w:id="31" w:name="_Toc86568959"/>
+      <w:bookmarkStart w:id="32" w:name="_Toc86569672"/>
+      <w:bookmarkStart w:id="33" w:name="_Toc187486"/>
+      <w:bookmarkStart w:id="34" w:name="_Toc189300"/>
+      <w:bookmarkStart w:id="35" w:name="_Toc99359335"/>
+      <w:bookmarkStart w:id="36" w:name="_Toc99359387"/>
+      <w:bookmarkStart w:id="37" w:name="_Toc99360259"/>
       <w:r>
         <w:rPr>
           <w:rFonts w:ascii="Times New Roman" w:hAnsi="Times New Roman"/>
         </w:rPr>
         <w:br w:type="page"/>
       </w:r>
-      <w:bookmarkStart w:id="37" w:name="_Toc103200351"/>
+      <w:bookmarkStart w:id="38" w:name="_Toc103200351"/>
       <w:r>
         <w:rPr>
           <w:rFonts w:ascii="Times New Roman" w:hAnsi="Times New Roman"/>
@@ -1271,38 +1285,38 @@
         <w:lastRenderedPageBreak/>
         <w:t xml:space="preserve">2 </w:t>
       </w:r>
-      <w:bookmarkEnd w:id="28"/>
       <w:bookmarkEnd w:id="29"/>
       <w:bookmarkEnd w:id="30"/>
       <w:bookmarkEnd w:id="31"/>
+      <w:bookmarkEnd w:id="32"/>
       <w:r>
         <w:rPr>
           <w:rFonts w:ascii="Times New Roman" w:hAnsi="Times New Roman"/>
         </w:rPr>
         <w:t>Проектирование программного продукта</w:t>
       </w:r>
-      <w:bookmarkEnd w:id="32"/>
       <w:bookmarkEnd w:id="33"/>
       <w:bookmarkEnd w:id="34"/>
       <w:bookmarkEnd w:id="35"/>
       <w:bookmarkEnd w:id="36"/>
       <w:bookmarkEnd w:id="37"/>
+      <w:bookmarkEnd w:id="38"/>
     </w:p>
     <w:p>
       <w:pPr>
         <w:pStyle w:val="2"/>
       </w:pPr>
-      <w:bookmarkStart w:id="38" w:name="_Toc99359336"/>
-      <w:bookmarkStart w:id="39" w:name="_Toc99359388"/>
-      <w:bookmarkStart w:id="40" w:name="_Toc99360260"/>
-      <w:bookmarkStart w:id="41" w:name="_Toc103200352"/>
+      <w:bookmarkStart w:id="39" w:name="_Toc99359336"/>
+      <w:bookmarkStart w:id="40" w:name="_Toc99359388"/>
+      <w:bookmarkStart w:id="41" w:name="_Toc99360260"/>
+      <w:bookmarkStart w:id="42" w:name="_Toc103200352"/>
       <w:r>
         <w:t>2.1 Разработка модели данных</w:t>
       </w:r>
-      <w:bookmarkEnd w:id="38"/>
       <w:bookmarkEnd w:id="39"/>
       <w:bookmarkEnd w:id="40"/>
       <w:bookmarkEnd w:id="41"/>
+      <w:bookmarkEnd w:id="42"/>
     </w:p>
     <w:p>
       <w:pPr>
@@ -2038,14 +2052,14 @@
           <w:sz w:val="28"/>
         </w:rPr>
       </w:pPr>
-      <w:bookmarkStart w:id="42" w:name="_Hlk99627367"/>
+      <w:bookmarkStart w:id="43" w:name="_Hlk99627367"/>
       <w:r>
         <w:rPr>
           <w:sz w:val="28"/>
         </w:rPr>
         <w:t>Диаграмма классов форм приложения</w:t>
       </w:r>
-      <w:bookmarkEnd w:id="42"/>
+      <w:bookmarkEnd w:id="43"/>
       <w:r>
         <w:rPr>
           <w:sz w:val="28"/>
@@ -13647,21 +13661,21 @@
           <w:i/>
         </w:rPr>
       </w:pPr>
-      <w:bookmarkStart w:id="43" w:name="_Toc187487"/>
-      <w:bookmarkStart w:id="44" w:name="_Toc189301"/>
-      <w:bookmarkStart w:id="45" w:name="_Toc99359337"/>
-      <w:bookmarkStart w:id="46" w:name="_Toc99359389"/>
-      <w:bookmarkStart w:id="47" w:name="_Toc99360261"/>
-      <w:bookmarkStart w:id="48" w:name="_Toc103200353"/>
+      <w:bookmarkStart w:id="44" w:name="_Toc187487"/>
+      <w:bookmarkStart w:id="45" w:name="_Toc189301"/>
+      <w:bookmarkStart w:id="46" w:name="_Toc99359337"/>
+      <w:bookmarkStart w:id="47" w:name="_Toc99359389"/>
+      <w:bookmarkStart w:id="48" w:name="_Toc99360261"/>
+      <w:bookmarkStart w:id="49" w:name="_Toc103200353"/>
       <w:r>
         <w:t>2.2 Выбор программного обеспечения</w:t>
       </w:r>
-      <w:bookmarkEnd w:id="43"/>
       <w:bookmarkEnd w:id="44"/>
       <w:bookmarkEnd w:id="45"/>
       <w:bookmarkEnd w:id="46"/>
       <w:bookmarkEnd w:id="47"/>
       <w:bookmarkEnd w:id="48"/>
+      <w:bookmarkEnd w:id="49"/>
     </w:p>
     <w:p>
       <w:pPr>
@@ -13682,9 +13696,9 @@
           <w:szCs w:val="28"/>
         </w:rPr>
       </w:pPr>
-      <w:bookmarkStart w:id="49" w:name="_Toc99359338"/>
-      <w:bookmarkStart w:id="50" w:name="_Toc99359390"/>
-      <w:bookmarkStart w:id="51" w:name="_Toc99360262"/>
+      <w:bookmarkStart w:id="50" w:name="_Toc99359338"/>
+      <w:bookmarkStart w:id="51" w:name="_Toc99359390"/>
+      <w:bookmarkStart w:id="52" w:name="_Toc99360262"/>
       <w:r>
         <w:rPr>
           <w:sz w:val="28"/>
@@ -13771,14 +13785,14 @@
       <w:pPr>
         <w:pStyle w:val="2"/>
       </w:pPr>
-      <w:bookmarkStart w:id="52" w:name="_Toc103200354"/>
+      <w:bookmarkStart w:id="53" w:name="_Toc103200354"/>
       <w:r>
         <w:t>2.3 Определение требований к техническим средствам</w:t>
       </w:r>
-      <w:bookmarkEnd w:id="49"/>
       <w:bookmarkEnd w:id="50"/>
       <w:bookmarkEnd w:id="51"/>
       <w:bookmarkEnd w:id="52"/>
+      <w:bookmarkEnd w:id="53"/>
       <w:r>
         <w:t xml:space="preserve"> </w:t>
       </w:r>
@@ -14209,16 +14223,16 @@
           <w:rFonts w:ascii="Times New Roman" w:hAnsi="Times New Roman"/>
         </w:rPr>
       </w:pPr>
-      <w:bookmarkStart w:id="53" w:name="_Toc99359339"/>
-      <w:bookmarkStart w:id="54" w:name="_Toc99359391"/>
-      <w:bookmarkStart w:id="55" w:name="_Toc99360263"/>
+      <w:bookmarkStart w:id="54" w:name="_Toc99359339"/>
+      <w:bookmarkStart w:id="55" w:name="_Toc99359391"/>
+      <w:bookmarkStart w:id="56" w:name="_Toc99360263"/>
       <w:r>
         <w:rPr>
           <w:rFonts w:ascii="Times New Roman" w:hAnsi="Times New Roman"/>
         </w:rPr>
         <w:br w:type="page"/>
       </w:r>
-      <w:bookmarkStart w:id="56" w:name="_Toc103200355"/>
+      <w:bookmarkStart w:id="57" w:name="_Toc103200355"/>
       <w:r>
         <w:rPr>
           <w:rFonts w:ascii="Times New Roman" w:hAnsi="Times New Roman"/>
@@ -14226,10 +14240,10 @@
         <w:lastRenderedPageBreak/>
         <w:t>3 Реализация программного модуля</w:t>
       </w:r>
-      <w:bookmarkEnd w:id="53"/>
       <w:bookmarkEnd w:id="54"/>
       <w:bookmarkEnd w:id="55"/>
       <w:bookmarkEnd w:id="56"/>
+      <w:bookmarkEnd w:id="57"/>
     </w:p>
     <w:p>
       <w:pPr>
@@ -14238,17 +14252,17 @@
           <w:szCs w:val="28"/>
         </w:rPr>
       </w:pPr>
-      <w:bookmarkStart w:id="57" w:name="_Toc99359340"/>
-      <w:bookmarkStart w:id="58" w:name="_Toc99359392"/>
-      <w:bookmarkStart w:id="59" w:name="_Toc99360264"/>
-      <w:bookmarkStart w:id="60" w:name="_Toc103200356"/>
+      <w:bookmarkStart w:id="58" w:name="_Toc99359340"/>
+      <w:bookmarkStart w:id="59" w:name="_Toc99359392"/>
+      <w:bookmarkStart w:id="60" w:name="_Toc99360264"/>
+      <w:bookmarkStart w:id="61" w:name="_Toc103200356"/>
       <w:r>
         <w:t>3.1 Определение формы представления входных и выходных данных</w:t>
       </w:r>
-      <w:bookmarkEnd w:id="57"/>
       <w:bookmarkEnd w:id="58"/>
       <w:bookmarkEnd w:id="59"/>
       <w:bookmarkEnd w:id="60"/>
+      <w:bookmarkEnd w:id="61"/>
       <w:r>
         <w:rPr>
           <w:b w:val="0"/>
@@ -14410,21 +14424,21 @@
           <w:iCs/>
         </w:rPr>
       </w:pPr>
-      <w:bookmarkStart w:id="61" w:name="_Toc187488"/>
-      <w:bookmarkStart w:id="62" w:name="_Toc189302"/>
-      <w:bookmarkStart w:id="63" w:name="_Toc99359341"/>
-      <w:bookmarkStart w:id="64" w:name="_Toc99359393"/>
-      <w:bookmarkStart w:id="65" w:name="_Toc99360265"/>
-      <w:bookmarkStart w:id="66" w:name="_Toc103200357"/>
+      <w:bookmarkStart w:id="62" w:name="_Toc187488"/>
+      <w:bookmarkStart w:id="63" w:name="_Toc189302"/>
+      <w:bookmarkStart w:id="64" w:name="_Toc99359341"/>
+      <w:bookmarkStart w:id="65" w:name="_Toc99359393"/>
+      <w:bookmarkStart w:id="66" w:name="_Toc99360265"/>
+      <w:bookmarkStart w:id="67" w:name="_Toc103200357"/>
       <w:r>
         <w:t>3.2 Тестирование программного средства</w:t>
       </w:r>
-      <w:bookmarkEnd w:id="61"/>
       <w:bookmarkEnd w:id="62"/>
       <w:bookmarkEnd w:id="63"/>
       <w:bookmarkEnd w:id="64"/>
       <w:bookmarkEnd w:id="65"/>
       <w:bookmarkEnd w:id="66"/>
+      <w:bookmarkEnd w:id="67"/>
     </w:p>
     <w:p>
       <w:pPr>
@@ -14445,9 +14459,9 @@
           <w:szCs w:val="28"/>
         </w:rPr>
       </w:pPr>
-      <w:bookmarkStart w:id="67" w:name="_Toc99359342"/>
-      <w:bookmarkStart w:id="68" w:name="_Toc99359394"/>
-      <w:bookmarkStart w:id="69" w:name="_Toc99360266"/>
+      <w:bookmarkStart w:id="68" w:name="_Toc99359342"/>
+      <w:bookmarkStart w:id="69" w:name="_Toc99359394"/>
+      <w:bookmarkStart w:id="70" w:name="_Toc99360266"/>
       <w:r>
         <w:rPr>
           <w:sz w:val="28"/>
@@ -15758,14 +15772,14 @@
       <w:pPr>
         <w:pStyle w:val="2"/>
       </w:pPr>
-      <w:bookmarkStart w:id="70" w:name="_Toc103200358"/>
+      <w:bookmarkStart w:id="71" w:name="_Toc103200358"/>
       <w:r>
         <w:t>3.3 Защита информации</w:t>
       </w:r>
-      <w:bookmarkEnd w:id="67"/>
       <w:bookmarkEnd w:id="68"/>
       <w:bookmarkEnd w:id="69"/>
       <w:bookmarkEnd w:id="70"/>
+      <w:bookmarkEnd w:id="71"/>
     </w:p>
     <w:p>
       <w:pPr>
@@ -15836,17 +15850,17 @@
       <w:pPr>
         <w:pStyle w:val="2"/>
       </w:pPr>
-      <w:bookmarkStart w:id="71" w:name="_Toc99359343"/>
-      <w:bookmarkStart w:id="72" w:name="_Toc99359395"/>
-      <w:bookmarkStart w:id="73" w:name="_Toc99360267"/>
-      <w:bookmarkStart w:id="74" w:name="_Toc205144293"/>
+      <w:bookmarkStart w:id="72" w:name="_Toc99359343"/>
+      <w:bookmarkStart w:id="73" w:name="_Toc99359395"/>
+      <w:bookmarkStart w:id="74" w:name="_Toc99360267"/>
       <w:bookmarkStart w:id="75" w:name="_Toc103200359"/>
+      <w:bookmarkStart w:id="76" w:name="_Toc205144293"/>
       <w:r>
         <w:t>3.4 Разработка справочной системы</w:t>
       </w:r>
-      <w:bookmarkEnd w:id="71"/>
       <w:bookmarkEnd w:id="72"/>
       <w:bookmarkEnd w:id="73"/>
+      <w:bookmarkEnd w:id="74"/>
       <w:bookmarkEnd w:id="75"/>
     </w:p>
     <w:p>
@@ -15981,12 +15995,12 @@
       <w:r>
         <w:br w:type="page"/>
       </w:r>
-      <w:bookmarkStart w:id="76" w:name="_Toc187489"/>
-      <w:bookmarkStart w:id="77" w:name="_Toc189303"/>
-      <w:bookmarkStart w:id="78" w:name="_Toc99359344"/>
-      <w:bookmarkStart w:id="79" w:name="_Toc99359396"/>
-      <w:bookmarkStart w:id="80" w:name="_Toc99360268"/>
-      <w:bookmarkStart w:id="81" w:name="_Toc103200360"/>
+      <w:bookmarkStart w:id="77" w:name="_Toc187489"/>
+      <w:bookmarkStart w:id="78" w:name="_Toc189303"/>
+      <w:bookmarkStart w:id="79" w:name="_Toc99359344"/>
+      <w:bookmarkStart w:id="80" w:name="_Toc99359396"/>
+      <w:bookmarkStart w:id="81" w:name="_Toc99360268"/>
+      <w:bookmarkStart w:id="82" w:name="_Toc103200360"/>
       <w:r>
         <w:rPr>
           <w:rFonts w:ascii="Times New Roman" w:hAnsi="Times New Roman"/>
@@ -16016,19 +16030,19 @@
         </w:rPr>
         <w:t>- и ресурсосбережени</w:t>
       </w:r>
-      <w:bookmarkEnd w:id="74"/>
+      <w:bookmarkEnd w:id="76"/>
       <w:r>
         <w:rPr>
           <w:rFonts w:ascii="Times New Roman" w:hAnsi="Times New Roman"/>
         </w:rPr>
         <w:t>е</w:t>
       </w:r>
-      <w:bookmarkEnd w:id="76"/>
       <w:bookmarkEnd w:id="77"/>
       <w:bookmarkEnd w:id="78"/>
       <w:bookmarkEnd w:id="79"/>
       <w:bookmarkEnd w:id="80"/>
       <w:bookmarkEnd w:id="81"/>
+      <w:bookmarkEnd w:id="82"/>
     </w:p>
     <w:p/>
     <w:p>
@@ -17526,10 +17540,10 @@
           <w:rFonts w:ascii="Times New Roman" w:hAnsi="Times New Roman"/>
         </w:rPr>
       </w:pPr>
-      <w:bookmarkStart w:id="82" w:name="_Toc99359345"/>
-      <w:bookmarkStart w:id="83" w:name="_Toc99359397"/>
-      <w:bookmarkStart w:id="84" w:name="_Toc99360269"/>
-      <w:bookmarkStart w:id="85" w:name="_Toc103200361"/>
+      <w:bookmarkStart w:id="83" w:name="_Toc99359345"/>
+      <w:bookmarkStart w:id="84" w:name="_Toc99359397"/>
+      <w:bookmarkStart w:id="85" w:name="_Toc99360269"/>
+      <w:bookmarkStart w:id="86" w:name="_Toc103200361"/>
       <w:r>
         <w:rPr>
           <w:rFonts w:ascii="Times New Roman" w:hAnsi="Times New Roman"/>
@@ -17537,10 +17551,10 @@
         <w:lastRenderedPageBreak/>
         <w:t>Заключение</w:t>
       </w:r>
-      <w:bookmarkEnd w:id="82"/>
       <w:bookmarkEnd w:id="83"/>
       <w:bookmarkEnd w:id="84"/>
       <w:bookmarkEnd w:id="85"/>
+      <w:bookmarkEnd w:id="86"/>
     </w:p>
     <w:p>
       <w:pPr>
@@ -17762,14 +17776,14 @@
         </w:rPr>
         <w:br w:type="page"/>
       </w:r>
-      <w:bookmarkStart w:id="86" w:name="_Toc210813382"/>
-      <w:bookmarkStart w:id="87" w:name="_Toc86569679"/>
-      <w:bookmarkStart w:id="88" w:name="_Toc86568966"/>
-      <w:bookmarkStart w:id="89" w:name="_Toc86486012"/>
-      <w:bookmarkStart w:id="90" w:name="_Toc86485674"/>
-      <w:bookmarkStart w:id="91" w:name="_Toc30404089"/>
-      <w:bookmarkStart w:id="92" w:name="_Toc30404046"/>
-      <w:bookmarkStart w:id="93" w:name="_Toc103200362"/>
+      <w:bookmarkStart w:id="87" w:name="_Toc210813382"/>
+      <w:bookmarkStart w:id="88" w:name="_Toc86569679"/>
+      <w:bookmarkStart w:id="89" w:name="_Toc86568966"/>
+      <w:bookmarkStart w:id="90" w:name="_Toc86486012"/>
+      <w:bookmarkStart w:id="91" w:name="_Toc86485674"/>
+      <w:bookmarkStart w:id="92" w:name="_Toc30404089"/>
+      <w:bookmarkStart w:id="93" w:name="_Toc30404046"/>
+      <w:bookmarkStart w:id="94" w:name="_Toc103200362"/>
       <w:r>
         <w:rPr>
           <w:rFonts w:ascii="Times New Roman" w:hAnsi="Times New Roman"/>
@@ -17777,20 +17791,20 @@
         <w:lastRenderedPageBreak/>
         <w:t xml:space="preserve">Список </w:t>
       </w:r>
-      <w:bookmarkEnd w:id="86"/>
       <w:bookmarkEnd w:id="87"/>
       <w:bookmarkEnd w:id="88"/>
       <w:bookmarkEnd w:id="89"/>
       <w:bookmarkEnd w:id="90"/>
       <w:bookmarkEnd w:id="91"/>
       <w:bookmarkEnd w:id="92"/>
+      <w:bookmarkEnd w:id="93"/>
       <w:r>
         <w:rPr>
           <w:rFonts w:ascii="Times New Roman" w:hAnsi="Times New Roman"/>
         </w:rPr>
         <w:t>используемых источников</w:t>
       </w:r>
-      <w:bookmarkEnd w:id="93"/>
+      <w:bookmarkEnd w:id="94"/>
     </w:p>
     <w:p>
       <w:pPr>
@@ -18348,10 +18362,7 @@
         </w:sectPr>
       </w:pPr>
     </w:p>
-    <w:p>
-      <w:bookmarkStart w:id="94" w:name="_GoBack"/>
-      <w:bookmarkEnd w:id="94"/>
-    </w:p>
+    <w:p/>
     <w:p>
       <w:pPr>
         <w:suppressAutoHyphens/>
@@ -19573,7 +19584,7 @@
         <v:path o:extrusionok="f" gradientshapeok="t" o:connecttype="rect"/>
         <o:lock v:ext="edit" aspectratio="t"/>
       </v:shapetype>
-      <v:shape id="_x0000_i1031" type="#_x0000_t75" style="width:2.25pt;height:2.25pt" o:bullet="t">
+      <v:shape id="_x0000_i1027" type="#_x0000_t75" style="width:2.25pt;height:2.25pt" o:bullet="t">
         <v:imagedata r:id="rId1" o:title=""/>
       </v:shape>
     </w:pict>
@@ -24001,7 +24012,7 @@
 </file>
 
 <file path=customXml/itemProps1.xml><?xml version="1.0" encoding="utf-8"?>
-<ds:datastoreItem xmlns:ds="http://schemas.openxmlformats.org/officeDocument/2006/customXml" ds:itemID="{8576B303-AC68-4805-A5CD-EAC220A3EBC7}">
+<ds:datastoreItem xmlns:ds="http://schemas.openxmlformats.org/officeDocument/2006/customXml" ds:itemID="{8BEB7EA2-8173-4060-89D6-E4435B6EB667}">
   <ds:schemaRefs>
     <ds:schemaRef ds:uri="http://schemas.openxmlformats.org/officeDocument/2006/bibliography"/>
   </ds:schemaRefs>

</xml_diff>